<commit_message>
added more components and timer
</commit_message>
<xml_diff>
--- a/Documentation/page designs.docx
+++ b/Documentation/page designs.docx
@@ -839,6 +839,9 @@
     <w:p/>
     <w:p>
       <w:r>
+        <w:rPr>
+          <w:noProof/>
+        </w:rPr>
         <w:drawing>
           <wp:anchor distT="0" distB="0" distL="114300" distR="114300" simplePos="0" relativeHeight="251681792" behindDoc="0" locked="0" layoutInCell="1" allowOverlap="1" wp14:anchorId="3F510D07" wp14:editId="0AE49B59">
             <wp:simplePos x="0" y="0"/>
@@ -903,6 +906,9 @@
         </w:drawing>
       </w:r>
       <w:r>
+        <w:rPr>
+          <w:noProof/>
+        </w:rPr>
         <w:drawing>
           <wp:anchor distT="0" distB="0" distL="114300" distR="114300" simplePos="0" relativeHeight="251678720" behindDoc="0" locked="0" layoutInCell="1" allowOverlap="1" wp14:anchorId="19D064D1" wp14:editId="03530639">
             <wp:simplePos x="0" y="0"/>
@@ -1037,6 +1043,9 @@
     <w:p/>
     <w:p>
       <w:r>
+        <w:rPr>
+          <w:noProof/>
+        </w:rPr>
         <mc:AlternateContent>
           <mc:Choice Requires="wps">
             <w:drawing>
@@ -1170,6 +1179,9 @@
         </mc:AlternateContent>
       </w:r>
       <w:r>
+        <w:rPr>
+          <w:noProof/>
+        </w:rPr>
         <mc:AlternateContent>
           <mc:Choice Requires="wps">
             <w:drawing>
@@ -1462,6 +1474,9 @@
     <w:p/>
     <w:p>
       <w:r>
+        <w:rPr>
+          <w:noProof/>
+        </w:rPr>
         <mc:AlternateContent>
           <mc:Choice Requires="wps">
             <w:drawing>
@@ -1567,6 +1582,9 @@
     </w:p>
     <w:p>
       <w:r>
+        <w:rPr>
+          <w:noProof/>
+        </w:rPr>
         <mc:AlternateContent>
           <mc:Choice Requires="wps">
             <w:drawing>
@@ -1636,6 +1654,9 @@
         </mc:AlternateContent>
       </w:r>
       <w:r>
+        <w:rPr>
+          <w:noProof/>
+        </w:rPr>
         <mc:AlternateContent>
           <mc:Choice Requires="wps">
             <w:drawing>
@@ -1937,6 +1958,9 @@
         </mc:AlternateContent>
       </w:r>
       <w:r>
+        <w:rPr>
+          <w:noProof/>
+        </w:rPr>
         <mc:AlternateContent>
           <mc:Choice Requires="wps">
             <w:drawing>
@@ -2058,6 +2082,9 @@
         </mc:AlternateContent>
       </w:r>
       <w:r>
+        <w:rPr>
+          <w:noProof/>
+        </w:rPr>
         <mc:AlternateContent>
           <mc:Choice Requires="wps">
             <w:drawing>
@@ -2161,6 +2188,9 @@
         </mc:AlternateContent>
       </w:r>
       <w:r>
+        <w:rPr>
+          <w:noProof/>
+        </w:rPr>
         <mc:AlternateContent>
           <mc:Choice Requires="wps">
             <w:drawing>
@@ -2863,15 +2893,7 @@
                         <w:txbxContent>
                           <w:p>
                             <w:r>
-                              <w:t xml:space="preserve">Ending on 12/08/2020 6:00 </w:t>
-                            </w:r>
-                            <w:proofErr w:type="spellStart"/>
-                            <w:r>
-                              <w:t>aest</w:t>
-                            </w:r>
-                            <w:proofErr w:type="spellEnd"/>
-                            <w:r>
-                              <w:t xml:space="preserve"> </w:t>
+                              <w:t xml:space="preserve">Ending on 12/08/2020 6:00 aest </w:t>
                             </w:r>
                           </w:p>
                           <w:p>
@@ -2908,15 +2930,7 @@
                   <w:txbxContent>
                     <w:p>
                       <w:r>
-                        <w:t xml:space="preserve">Ending on 12/08/2020 6:00 </w:t>
-                      </w:r>
-                      <w:proofErr w:type="spellStart"/>
-                      <w:r>
-                        <w:t>aest</w:t>
-                      </w:r>
-                      <w:proofErr w:type="spellEnd"/>
-                      <w:r>
-                        <w:t xml:space="preserve"> </w:t>
+                        <w:t xml:space="preserve">Ending on 12/08/2020 6:00 aest </w:t>
                       </w:r>
                     </w:p>
                     <w:p>
@@ -3093,6 +3107,9 @@
       <w:pPr>
         <w:jc w:val="center"/>
       </w:pPr>
+      <w:r>
+        <w:t>21</w:t>
+      </w:r>
     </w:p>
     <w:sectPr>
       <w:pgSz w:w="12240" w:h="15840"/>

</xml_diff>